<commit_message>
Update CS250_ Software Design Specification.docx
</commit_message>
<xml_diff>
--- a/CS250_ Software Design Specification.docx
+++ b/CS250_ Software Design Specification.docx
@@ -200,27 +200,7 @@
           <w:sz w:val="40"/>
           <w:szCs w:val="40"/>
         </w:rPr>
-        <w:t xml:space="preserve">Sofia </w:t>
-      </w:r>
-      <w:proofErr w:type="spellStart"/>
-      <w:r>
-        <w:rPr>
-          <w:rFonts w:ascii="Times New Roman" w:eastAsia="Times New Roman" w:hAnsi="Times New Roman" w:cs="Times New Roman"/>
-          <w:color w:val="231F20"/>
-          <w:sz w:val="40"/>
-          <w:szCs w:val="40"/>
-        </w:rPr>
-        <w:t>Elenga</w:t>
-      </w:r>
-      <w:proofErr w:type="spellEnd"/>
-      <w:r>
-        <w:rPr>
-          <w:rFonts w:ascii="Times New Roman" w:eastAsia="Times New Roman" w:hAnsi="Times New Roman" w:cs="Times New Roman"/>
-          <w:color w:val="231F20"/>
-          <w:sz w:val="40"/>
-          <w:szCs w:val="40"/>
-        </w:rPr>
-        <w:t xml:space="preserve">, Brianna Ly, Thanh Lu, </w:t>
+        <w:t xml:space="preserve">Sofia Elenga, Brianna Ly, Thanh Lu, </w:t>
       </w:r>
       <w:proofErr w:type="gramStart"/>
       <w:r>
@@ -268,123 +248,6 @@
           <w:color w:val="231F20"/>
           <w:sz w:val="52"/>
           <w:szCs w:val="52"/>
-        </w:rPr>
-      </w:pPr>
-    </w:p>
-    <w:p>
-      <w:pPr>
-        <w:shd w:val="clear" w:color="auto" w:fill="FFFFFF"/>
-        <w:spacing w:before="180" w:after="180"/>
-        <w:rPr>
-          <w:rFonts w:ascii="Times New Roman" w:eastAsia="Times New Roman" w:hAnsi="Times New Roman" w:cs="Times New Roman"/>
-          <w:b/>
-          <w:color w:val="231F20"/>
-          <w:sz w:val="24"/>
-          <w:szCs w:val="24"/>
-        </w:rPr>
-      </w:pPr>
-    </w:p>
-    <w:p>
-      <w:pPr>
-        <w:shd w:val="clear" w:color="auto" w:fill="FFFFFF"/>
-        <w:spacing w:before="180" w:after="180"/>
-        <w:rPr>
-          <w:rFonts w:ascii="Times New Roman" w:eastAsia="Times New Roman" w:hAnsi="Times New Roman" w:cs="Times New Roman"/>
-          <w:b/>
-          <w:color w:val="231F20"/>
-          <w:sz w:val="24"/>
-          <w:szCs w:val="24"/>
-        </w:rPr>
-      </w:pPr>
-    </w:p>
-    <w:p>
-      <w:pPr>
-        <w:shd w:val="clear" w:color="auto" w:fill="FFFFFF"/>
-        <w:spacing w:before="180" w:after="180"/>
-        <w:rPr>
-          <w:rFonts w:ascii="Times New Roman" w:eastAsia="Times New Roman" w:hAnsi="Times New Roman" w:cs="Times New Roman"/>
-          <w:b/>
-          <w:color w:val="231F20"/>
-          <w:sz w:val="24"/>
-          <w:szCs w:val="24"/>
-        </w:rPr>
-      </w:pPr>
-    </w:p>
-    <w:p>
-      <w:pPr>
-        <w:shd w:val="clear" w:color="auto" w:fill="FFFFFF"/>
-        <w:spacing w:before="180" w:after="180"/>
-        <w:rPr>
-          <w:rFonts w:ascii="Times New Roman" w:eastAsia="Times New Roman" w:hAnsi="Times New Roman" w:cs="Times New Roman"/>
-          <w:b/>
-          <w:color w:val="231F20"/>
-          <w:sz w:val="24"/>
-          <w:szCs w:val="24"/>
-        </w:rPr>
-      </w:pPr>
-    </w:p>
-    <w:p>
-      <w:pPr>
-        <w:shd w:val="clear" w:color="auto" w:fill="FFFFFF"/>
-        <w:spacing w:before="180" w:after="180"/>
-        <w:rPr>
-          <w:rFonts w:ascii="Times New Roman" w:eastAsia="Times New Roman" w:hAnsi="Times New Roman" w:cs="Times New Roman"/>
-          <w:b/>
-          <w:color w:val="231F20"/>
-          <w:sz w:val="24"/>
-          <w:szCs w:val="24"/>
-        </w:rPr>
-      </w:pPr>
-    </w:p>
-    <w:p>
-      <w:pPr>
-        <w:shd w:val="clear" w:color="auto" w:fill="FFFFFF"/>
-        <w:spacing w:before="180" w:after="180"/>
-        <w:rPr>
-          <w:rFonts w:ascii="Times New Roman" w:eastAsia="Times New Roman" w:hAnsi="Times New Roman" w:cs="Times New Roman"/>
-          <w:b/>
-          <w:color w:val="231F20"/>
-          <w:sz w:val="24"/>
-          <w:szCs w:val="24"/>
-        </w:rPr>
-      </w:pPr>
-    </w:p>
-    <w:p>
-      <w:pPr>
-        <w:shd w:val="clear" w:color="auto" w:fill="FFFFFF"/>
-        <w:spacing w:before="180" w:after="180"/>
-        <w:rPr>
-          <w:rFonts w:ascii="Times New Roman" w:eastAsia="Times New Roman" w:hAnsi="Times New Roman" w:cs="Times New Roman"/>
-          <w:b/>
-          <w:color w:val="231F20"/>
-          <w:sz w:val="24"/>
-          <w:szCs w:val="24"/>
-        </w:rPr>
-      </w:pPr>
-    </w:p>
-    <w:p>
-      <w:pPr>
-        <w:shd w:val="clear" w:color="auto" w:fill="FFFFFF"/>
-        <w:spacing w:before="180" w:after="180"/>
-        <w:rPr>
-          <w:rFonts w:ascii="Times New Roman" w:eastAsia="Times New Roman" w:hAnsi="Times New Roman" w:cs="Times New Roman"/>
-          <w:b/>
-          <w:color w:val="231F20"/>
-          <w:sz w:val="24"/>
-          <w:szCs w:val="24"/>
-        </w:rPr>
-      </w:pPr>
-    </w:p>
-    <w:p>
-      <w:pPr>
-        <w:shd w:val="clear" w:color="auto" w:fill="FFFFFF"/>
-        <w:spacing w:before="180" w:after="180"/>
-        <w:rPr>
-          <w:rFonts w:ascii="Times New Roman" w:eastAsia="Times New Roman" w:hAnsi="Times New Roman" w:cs="Times New Roman"/>
-          <w:b/>
-          <w:color w:val="231F20"/>
-          <w:sz w:val="24"/>
-          <w:szCs w:val="24"/>
         </w:rPr>
       </w:pPr>
     </w:p>

</xml_diff>